<commit_message>
ahora players tiene un campo mas que es ready, el lobby es interactivo. falta lo del enter que tiene que ser como lo de las flechitas. y update el legajo de kuyum en el informe
</commit_message>
<xml_diff>
--- a/Informe.docx
+++ b/Informe.docx
@@ -1,6 +1,6 @@
 
 <file path=word/document.xml><?xml version="1.0" encoding="utf-8"?>
-<w:document xmlns:wpc="http://schemas.microsoft.com/office/word/2010/wordprocessingCanvas" xmlns:cx="http://schemas.microsoft.com/office/drawing/2014/chartex" xmlns:cx1="http://schemas.microsoft.com/office/drawing/2015/9/8/chartex" xmlns:cx2="http://schemas.microsoft.com/office/drawing/2015/10/21/chartex" xmlns:mc="http://schemas.openxmlformats.org/markup-compatibility/2006" xmlns:o="urn:schemas-microsoft-com:office:office" xmlns:r="http://schemas.openxmlformats.org/officeDocument/2006/relationships" xmlns:m="http://schemas.openxmlformats.org/officeDocument/2006/math" xmlns:v="urn:schemas-microsoft-com:vml" xmlns:wp14="http://schemas.microsoft.com/office/word/2010/wordprocessingDrawing" xmlns:wp="http://schemas.openxmlformats.org/drawingml/2006/wordprocessingDrawing" xmlns:w10="urn:schemas-microsoft-com:office:word" xmlns:w="http://schemas.openxmlformats.org/wordprocessingml/2006/main" xmlns:w14="http://schemas.microsoft.com/office/word/2010/wordml" xmlns:w15="http://schemas.microsoft.com/office/word/2012/wordml" xmlns:w16se="http://schemas.microsoft.com/office/word/2015/wordml/symex" xmlns:wpg="http://schemas.microsoft.com/office/word/2010/wordprocessingGroup" xmlns:wpi="http://schemas.microsoft.com/office/word/2010/wordprocessingInk" xmlns:wne="http://schemas.microsoft.com/office/word/2006/wordml" xmlns:wps="http://schemas.microsoft.com/office/word/2010/wordprocessingShape" mc:Ignorable="w14 w15 w16se wp14">
+<w:document xmlns:wpc="http://schemas.microsoft.com/office/word/2010/wordprocessingCanvas" xmlns:mo="http://schemas.microsoft.com/office/mac/office/2008/main" xmlns:mc="http://schemas.openxmlformats.org/markup-compatibility/2006" xmlns:mv="urn:schemas-microsoft-com:mac:vml" xmlns:o="urn:schemas-microsoft-com:office:office" xmlns:r="http://schemas.openxmlformats.org/officeDocument/2006/relationships" xmlns:m="http://schemas.openxmlformats.org/officeDocument/2006/math" xmlns:v="urn:schemas-microsoft-com:vml" xmlns:wp14="http://schemas.microsoft.com/office/word/2010/wordprocessingDrawing" xmlns:wp="http://schemas.openxmlformats.org/drawingml/2006/wordprocessingDrawing" xmlns:w10="urn:schemas-microsoft-com:office:word" xmlns:w="http://schemas.openxmlformats.org/wordprocessingml/2006/main" xmlns:w14="http://schemas.microsoft.com/office/word/2010/wordml" xmlns:w15="http://schemas.microsoft.com/office/word/2012/wordml" xmlns:wpg="http://schemas.microsoft.com/office/word/2010/wordprocessingGroup" xmlns:wpi="http://schemas.microsoft.com/office/word/2010/wordprocessingInk" xmlns:wne="http://schemas.microsoft.com/office/word/2006/wordml" xmlns:wps="http://schemas.microsoft.com/office/word/2010/wordprocessingShape" mc:Ignorable="w14 w15 wp14">
   <w:body>
     <w:p>
       <w:pPr>
@@ -226,18 +226,16 @@
           <w:szCs w:val="48"/>
           <w:lang w:val="es-ES"/>
         </w:rPr>
-        <w:t xml:space="preserve"> </w:t>
-      </w:r>
-      <w:proofErr w:type="spellStart"/>
+        <w:t xml:space="preserve"> Kuyumciyan</w:t>
+      </w:r>
       <w:r>
         <w:rPr>
           <w:sz w:val="48"/>
           <w:szCs w:val="48"/>
           <w:lang w:val="es-ES"/>
         </w:rPr>
-        <w:t>Kuyumciyan</w:t>
-      </w:r>
-      <w:proofErr w:type="spellEnd"/>
+        <w:tab/>
+      </w:r>
       <w:r>
         <w:rPr>
           <w:sz w:val="48"/>
@@ -245,16 +243,10 @@
           <w:lang w:val="es-ES"/>
         </w:rPr>
         <w:tab/>
-      </w:r>
-      <w:r>
-        <w:rPr>
-          <w:sz w:val="48"/>
-          <w:szCs w:val="48"/>
-          <w:lang w:val="es-ES"/>
-        </w:rPr>
-        <w:tab/>
-        <w:t>55algo</w:t>
-      </w:r>
+        <w:t>55165</w:t>
+      </w:r>
+      <w:bookmarkStart w:id="0" w:name="_GoBack"/>
+      <w:bookmarkEnd w:id="0"/>
     </w:p>
     <w:p>
       <w:pPr>
@@ -480,7 +472,6 @@
         </w:rPr>
         <w:t xml:space="preserve">Es necesario cargar el archivo </w:t>
       </w:r>
-      <w:proofErr w:type="spellStart"/>
       <w:r>
         <w:rPr>
           <w:i/>
@@ -488,7 +479,6 @@
         </w:rPr>
         <w:t>config</w:t>
       </w:r>
-      <w:proofErr w:type="spellEnd"/>
       <w:r>
         <w:rPr>
           <w:lang w:val="es-ES"/>
@@ -703,7 +693,6 @@
           <w:lang w:val="es-ES"/>
         </w:rPr>
       </w:pPr>
-      <w:proofErr w:type="spellStart"/>
       <w:r>
         <w:rPr>
           <w:lang w:val="es-ES"/>
@@ -722,7 +711,6 @@
         </w:rPr>
         <w:t>iones</w:t>
       </w:r>
-      <w:proofErr w:type="spellEnd"/>
     </w:p>
     <w:p>
       <w:pPr>
@@ -811,7 +799,6 @@
         </w:rPr>
         <w:t xml:space="preserve">Para Manejar cada uno de los juegos decidimos que el servidor se </w:t>
       </w:r>
-      <w:proofErr w:type="spellStart"/>
       <w:r>
         <w:rPr>
           <w:i/>
@@ -819,14 +806,12 @@
         </w:rPr>
         <w:t>forkee</w:t>
       </w:r>
-      <w:proofErr w:type="spellEnd"/>
       <w:r>
         <w:rPr>
           <w:lang w:val="es-ES"/>
         </w:rPr>
         <w:t xml:space="preserve">, generando que un servidor se encargue de manejar hasta 4 usuarios. Cada servidor es el encargado de ejecutar la lógica del juego y los clientes lo único que hacen es mostrar el estado del juego y enviar al servidor cualquier </w:t>
       </w:r>
-      <w:proofErr w:type="spellStart"/>
       <w:r>
         <w:rPr>
           <w:i/>
@@ -834,7 +819,6 @@
         </w:rPr>
         <w:t>feedback</w:t>
       </w:r>
-      <w:proofErr w:type="spellEnd"/>
       <w:r>
         <w:rPr>
           <w:lang w:val="es-ES"/>
@@ -857,23 +841,8 @@
         <w:rPr>
           <w:lang w:val="es-ES"/>
         </w:rPr>
-        <w:t xml:space="preserve">Debido a que hay muchos servidores simultáneos se eligió </w:t>
-      </w:r>
-      <w:proofErr w:type="spellStart"/>
-      <w:r>
-        <w:rPr>
-          <w:lang w:val="es-ES"/>
-        </w:rPr>
-        <w:t>SharedMemory</w:t>
-      </w:r>
-      <w:proofErr w:type="spellEnd"/>
-      <w:r>
-        <w:rPr>
-          <w:lang w:val="es-ES"/>
-        </w:rPr>
-        <w:t xml:space="preserve"> para comunicarse con la DB, ya que de haber usado pipes cada servidor hijo tendría que comunicarse con el servidor padre para que este le envíe la información a la base, o tener un pipe por cada hijo que se genera. Para manejar la concurrencia con el proceso de la base de datos se utilizó un </w:t>
-      </w:r>
-      <w:proofErr w:type="spellStart"/>
+        <w:t xml:space="preserve">Debido a que hay muchos servidores simultáneos se eligió SharedMemory para comunicarse con la DB, ya que de haber usado pipes cada servidor hijo tendría que comunicarse con el servidor padre para que este le envíe la información a la base, o tener un pipe por cada hijo que se genera. Para manejar la concurrencia con el proceso de la base de datos se utilizó un </w:t>
+      </w:r>
       <w:r>
         <w:rPr>
           <w:i/>
@@ -881,7 +850,6 @@
         </w:rPr>
         <w:t>mutex</w:t>
       </w:r>
-      <w:proofErr w:type="spellEnd"/>
       <w:r>
         <w:rPr>
           <w:lang w:val="es-ES"/>
@@ -892,49 +860,7 @@
         <w:rPr>
           <w:lang w:val="es-ES"/>
         </w:rPr>
-        <w:t xml:space="preserve"> El </w:t>
-      </w:r>
-      <w:proofErr w:type="spellStart"/>
-      <w:r>
-        <w:rPr>
-          <w:lang w:val="es-ES"/>
-        </w:rPr>
-        <w:t>mutex</w:t>
-      </w:r>
-      <w:proofErr w:type="spellEnd"/>
-      <w:r>
-        <w:rPr>
-          <w:lang w:val="es-ES"/>
-        </w:rPr>
-        <w:t xml:space="preserve"> bloquea que no haya más de un proceso intentando acceder a la base de datos. Las 2 variables de condición generan que la base de datos este en estado de espera hasta que un pedido se hace, y luego es el que hizo el pedido el que espera hasta que la base de datos complete su tarea. Esto también evita que la base de datos este utilizando el procesador debido al </w:t>
-      </w:r>
-      <w:proofErr w:type="spellStart"/>
-      <w:r>
-        <w:rPr>
-          <w:lang w:val="es-ES"/>
-        </w:rPr>
-        <w:t>Busy</w:t>
-      </w:r>
-      <w:proofErr w:type="spellEnd"/>
-      <w:r>
-        <w:rPr>
-          <w:lang w:val="es-ES"/>
-        </w:rPr>
-        <w:t xml:space="preserve"> </w:t>
-      </w:r>
-      <w:proofErr w:type="spellStart"/>
-      <w:r>
-        <w:rPr>
-          <w:lang w:val="es-ES"/>
-        </w:rPr>
-        <w:t>Waiting</w:t>
-      </w:r>
-      <w:proofErr w:type="spellEnd"/>
-      <w:r>
-        <w:rPr>
-          <w:lang w:val="es-ES"/>
-        </w:rPr>
-        <w:t xml:space="preserve"> que debería hacer.</w:t>
+        <w:t xml:space="preserve"> El mutex bloquea que no haya más de un proceso intentando acceder a la base de datos. Las 2 variables de condición generan que la base de datos este en estado de espera hasta que un pedido se hace, y luego es el que hizo el pedido el que espera hasta que la base de datos complete su tarea. Esto también evita que la base de datos este utilizando el procesador debido al Busy Waiting que debería hacer.</w:t>
       </w:r>
     </w:p>
     <w:p>
@@ -952,69 +878,13 @@
         <w:rPr>
           <w:lang w:val="es-ES"/>
         </w:rPr>
-        <w:t xml:space="preserve">Para la implementación de </w:t>
-      </w:r>
-      <w:proofErr w:type="spellStart"/>
-      <w:r>
-        <w:rPr>
-          <w:lang w:val="es-ES"/>
-        </w:rPr>
-        <w:t>FIFOs</w:t>
-      </w:r>
-      <w:proofErr w:type="spellEnd"/>
-      <w:r>
-        <w:rPr>
-          <w:lang w:val="es-ES"/>
-        </w:rPr>
-        <w:t xml:space="preserve"> se decidió que el peer servidor cree un solo FIFO en donde recibe las nuevas conexiones, y el peer cliente cree 2 </w:t>
-      </w:r>
-      <w:proofErr w:type="spellStart"/>
-      <w:r>
-        <w:rPr>
-          <w:lang w:val="es-ES"/>
-        </w:rPr>
-        <w:t>FIFOs</w:t>
-      </w:r>
-      <w:proofErr w:type="spellEnd"/>
-      <w:r>
-        <w:rPr>
-          <w:lang w:val="es-ES"/>
-        </w:rPr>
-        <w:t xml:space="preserve"> uno donde se va a escribir y el otro donde lee, pasándole la dirección al peer servidor para que este se “conecte” a los </w:t>
-      </w:r>
-      <w:proofErr w:type="spellStart"/>
-      <w:r>
-        <w:rPr>
-          <w:lang w:val="es-ES"/>
-        </w:rPr>
-        <w:t>FIFOs</w:t>
-      </w:r>
-      <w:proofErr w:type="spellEnd"/>
-      <w:r>
-        <w:rPr>
-          <w:lang w:val="es-ES"/>
-        </w:rPr>
-        <w:t>. Esto genera que para cada peer cliente, el peer servidor tenga una lectura y escritura independientes.</w:t>
-      </w:r>
-      <w:r>
-        <w:rPr>
-          <w:lang w:val="es-ES"/>
-        </w:rPr>
-        <w:t xml:space="preserve"> También el cliente es el encargado de eliminar sus </w:t>
-      </w:r>
-      <w:proofErr w:type="spellStart"/>
-      <w:r>
-        <w:rPr>
-          <w:lang w:val="es-ES"/>
-        </w:rPr>
-        <w:t>FIFOs</w:t>
-      </w:r>
-      <w:proofErr w:type="spellEnd"/>
-      <w:r>
-        <w:rPr>
-          <w:lang w:val="es-ES"/>
-        </w:rPr>
-        <w:t xml:space="preserve"> cuando se cierra.</w:t>
+        <w:t>Para la implementación de FIFOs se decidió que el peer servidor cree un solo FIFO en donde recibe las nuevas conexiones, y el peer cliente cree 2 FIFOs uno donde se va a escribir y el otro donde lee, pasándole la dirección al peer servidor para que este se “conecte” a los FIFOs. Esto genera que para cada peer cliente, el peer servidor tenga una lectura y escritura independientes.</w:t>
+      </w:r>
+      <w:r>
+        <w:rPr>
+          <w:lang w:val="es-ES"/>
+        </w:rPr>
+        <w:t xml:space="preserve"> También el cliente es el encargado de eliminar sus FIFOs cuando se cierra.</w:t>
       </w:r>
     </w:p>
     <w:p>
@@ -1032,23 +902,8 @@
         <w:rPr>
           <w:lang w:val="es-ES"/>
         </w:rPr>
-        <w:t>Una vez que el “</w:t>
-      </w:r>
-      <w:proofErr w:type="spellStart"/>
-      <w:r>
-        <w:rPr>
-          <w:lang w:val="es-ES"/>
-        </w:rPr>
-        <w:t>SuperServidor</w:t>
-      </w:r>
-      <w:proofErr w:type="spellEnd"/>
-      <w:r>
-        <w:rPr>
-          <w:lang w:val="es-ES"/>
-        </w:rPr>
-        <w:t xml:space="preserve">” se </w:t>
-      </w:r>
-      <w:proofErr w:type="spellStart"/>
+        <w:t xml:space="preserve">Una vez que el “SuperServidor” se </w:t>
+      </w:r>
       <w:r>
         <w:rPr>
           <w:i/>
@@ -1056,14 +911,12 @@
         </w:rPr>
         <w:t>forkea</w:t>
       </w:r>
-      <w:proofErr w:type="spellEnd"/>
       <w:r>
         <w:rPr>
           <w:lang w:val="es-ES"/>
         </w:rPr>
         <w:t xml:space="preserve">, el hijo crea un </w:t>
       </w:r>
-      <w:proofErr w:type="spellStart"/>
       <w:r>
         <w:rPr>
           <w:i/>
@@ -1071,14 +924,12 @@
         </w:rPr>
         <w:t>thread</w:t>
       </w:r>
-      <w:proofErr w:type="spellEnd"/>
       <w:r>
         <w:rPr>
           <w:lang w:val="es-ES"/>
         </w:rPr>
         <w:t xml:space="preserve"> que es el encargado de leer nuevas conexiones, mientras que el </w:t>
       </w:r>
-      <w:proofErr w:type="spellStart"/>
       <w:r>
         <w:rPr>
           <w:i/>
@@ -1086,14 +937,12 @@
         </w:rPr>
         <w:t>thread</w:t>
       </w:r>
-      <w:proofErr w:type="spellEnd"/>
       <w:r>
         <w:rPr>
           <w:lang w:val="es-ES"/>
         </w:rPr>
         <w:t xml:space="preserve"> principal es el encargado de leer nuevos datos enviados por los clientes conectados. El </w:t>
       </w:r>
-      <w:proofErr w:type="spellStart"/>
       <w:r>
         <w:rPr>
           <w:i/>
@@ -1101,7 +950,6 @@
         </w:rPr>
         <w:t>thread</w:t>
       </w:r>
-      <w:proofErr w:type="spellEnd"/>
       <w:r>
         <w:rPr>
           <w:lang w:val="es-ES"/>
@@ -1126,7 +974,6 @@
         </w:rPr>
         <w:t xml:space="preserve">Cuando el juego empieza nuevamente se crea un </w:t>
       </w:r>
-      <w:proofErr w:type="spellStart"/>
       <w:r>
         <w:rPr>
           <w:i/>
@@ -1134,14 +981,12 @@
         </w:rPr>
         <w:t>thread</w:t>
       </w:r>
-      <w:proofErr w:type="spellEnd"/>
       <w:r>
         <w:rPr>
           <w:lang w:val="es-ES"/>
         </w:rPr>
         <w:t xml:space="preserve">. Este </w:t>
       </w:r>
-      <w:proofErr w:type="spellStart"/>
       <w:r>
         <w:rPr>
           <w:i/>
@@ -1149,14 +994,12 @@
         </w:rPr>
         <w:t>thread</w:t>
       </w:r>
-      <w:proofErr w:type="spellEnd"/>
       <w:r>
         <w:rPr>
           <w:lang w:val="es-ES"/>
         </w:rPr>
         <w:t xml:space="preserve"> es el encargado de leer la comunicación a la espera de que algún jugador presione una tecla, y actualiza la dirección de forma acorde. Mientras tanto el </w:t>
       </w:r>
-      <w:proofErr w:type="spellStart"/>
       <w:r>
         <w:rPr>
           <w:i/>
@@ -1164,14 +1007,12 @@
         </w:rPr>
         <w:t>thread</w:t>
       </w:r>
-      <w:proofErr w:type="spellEnd"/>
       <w:r>
         <w:rPr>
           <w:lang w:val="es-ES"/>
         </w:rPr>
         <w:t xml:space="preserve"> principal está encargado de la lógica del juego y de enviar periódicamente el estado del juego a los jugadores. Esto permite que se pueda aprovechar de mejor manera los núcleos del procesador y además delimita de forma clara las tareas que tiene cada </w:t>
       </w:r>
-      <w:proofErr w:type="spellStart"/>
       <w:r>
         <w:rPr>
           <w:i/>
@@ -1179,7 +1020,6 @@
         </w:rPr>
         <w:t>thread</w:t>
       </w:r>
-      <w:proofErr w:type="spellEnd"/>
       <w:r>
         <w:rPr>
           <w:lang w:val="es-ES"/>
@@ -1204,7 +1044,6 @@
         </w:rPr>
         <w:t xml:space="preserve">Para el </w:t>
       </w:r>
-      <w:proofErr w:type="spellStart"/>
       <w:r>
         <w:rPr>
           <w:i/>
@@ -1212,7 +1051,6 @@
         </w:rPr>
         <w:t>marshalling</w:t>
       </w:r>
-      <w:proofErr w:type="spellEnd"/>
       <w:r>
         <w:rPr>
           <w:lang w:val="es-ES"/>
@@ -1231,7 +1069,6 @@
         </w:rPr>
         <w:t xml:space="preserve"> de datos se decidió que sea un String lo que se envíe. Dicho String está formado por un identificador en la primera posición que le indica al </w:t>
       </w:r>
-      <w:proofErr w:type="spellStart"/>
       <w:r>
         <w:rPr>
           <w:i/>
@@ -1239,7 +1076,6 @@
         </w:rPr>
         <w:t>unmarshalling</w:t>
       </w:r>
-      <w:proofErr w:type="spellEnd"/>
       <w:r>
         <w:rPr>
           <w:lang w:val="es-ES"/>
@@ -1277,7 +1113,6 @@
         </w:rPr>
         <w:t xml:space="preserve">Se decidió Sobrescribir la </w:t>
       </w:r>
-      <w:proofErr w:type="spellStart"/>
       <w:r>
         <w:rPr>
           <w:i/>
@@ -1285,26 +1120,11 @@
         </w:rPr>
         <w:t>signal</w:t>
       </w:r>
-      <w:proofErr w:type="spellEnd"/>
-      <w:r>
-        <w:rPr>
-          <w:lang w:val="es-ES"/>
-        </w:rPr>
-        <w:t xml:space="preserve"> SIGINT para que en caso de que el usuario quiera cerrar el cliente de forma prematura los archivos de </w:t>
-      </w:r>
-      <w:proofErr w:type="spellStart"/>
-      <w:r>
-        <w:rPr>
-          <w:lang w:val="es-ES"/>
-        </w:rPr>
-        <w:t>FIFOs</w:t>
-      </w:r>
-      <w:proofErr w:type="spellEnd"/>
-      <w:r>
-        <w:rPr>
-          <w:lang w:val="es-ES"/>
-        </w:rPr>
-        <w:t xml:space="preserve"> sean eliminados y que le avise al servidor que el cliente se desconecta</w:t>
+      <w:r>
+        <w:rPr>
+          <w:lang w:val="es-ES"/>
+        </w:rPr>
+        <w:t xml:space="preserve"> SIGINT para que en caso de que el usuario quiera cerrar el cliente de forma prematura los archivos de FIFOs sean eliminados y que le avise al servidor que el cliente se desconecta</w:t>
       </w:r>
     </w:p>
     <w:p>
@@ -1322,29 +1142,7 @@
         <w:rPr>
           <w:lang w:val="es-ES"/>
         </w:rPr>
-        <w:t xml:space="preserve">Debido a que es un juego que requiere de múltiples clientes y personas la implementación de </w:t>
-      </w:r>
-      <w:proofErr w:type="spellStart"/>
-      <w:r>
-        <w:rPr>
-          <w:lang w:val="es-ES"/>
-        </w:rPr>
-        <w:t>FIFOs</w:t>
-      </w:r>
-      <w:proofErr w:type="spellEnd"/>
-      <w:r>
-        <w:rPr>
-          <w:lang w:val="es-ES"/>
-        </w:rPr>
-        <w:t xml:space="preserve"> y de sockets de forma local en la misma computadora resulta impráctica para jugar de forma correcta al juego. Lo recomendado es que se utilice la comunicación por sockets dentro de una LAN donde cada </w:t>
-      </w:r>
-      <w:bookmarkStart w:id="0" w:name="_GoBack"/>
-      <w:bookmarkEnd w:id="0"/>
-      <w:r>
-        <w:rPr>
-          <w:lang w:val="es-ES"/>
-        </w:rPr>
-        <w:t>jugador tiene acceso a su propia computadora y teclado.</w:t>
+        <w:t>Debido a que es un juego que requiere de múltiples clientes y personas la implementación de FIFOs y de sockets de forma local en la misma computadora resulta impráctica para jugar de forma correcta al juego. Lo recomendado es que se utilice la comunicación por sockets dentro de una LAN donde cada jugador tiene acceso a su propia computadora y teclado.</w:t>
       </w:r>
     </w:p>
     <w:sectPr>
@@ -1358,8 +1156,8 @@
 </file>
 
 <file path=word/numbering.xml><?xml version="1.0" encoding="utf-8"?>
-<w:numbering xmlns:wpc="http://schemas.microsoft.com/office/word/2010/wordprocessingCanvas" xmlns:cx="http://schemas.microsoft.com/office/drawing/2014/chartex" xmlns:cx1="http://schemas.microsoft.com/office/drawing/2015/9/8/chartex" xmlns:cx2="http://schemas.microsoft.com/office/drawing/2015/10/21/chartex" xmlns:mc="http://schemas.openxmlformats.org/markup-compatibility/2006" xmlns:o="urn:schemas-microsoft-com:office:office" xmlns:r="http://schemas.openxmlformats.org/officeDocument/2006/relationships" xmlns:m="http://schemas.openxmlformats.org/officeDocument/2006/math" xmlns:v="urn:schemas-microsoft-com:vml" xmlns:wp14="http://schemas.microsoft.com/office/word/2010/wordprocessingDrawing" xmlns:wp="http://schemas.openxmlformats.org/drawingml/2006/wordprocessingDrawing" xmlns:w10="urn:schemas-microsoft-com:office:word" xmlns:w="http://schemas.openxmlformats.org/wordprocessingml/2006/main" xmlns:w14="http://schemas.microsoft.com/office/word/2010/wordml" xmlns:w15="http://schemas.microsoft.com/office/word/2012/wordml" xmlns:w16se="http://schemas.microsoft.com/office/word/2015/wordml/symex" xmlns:wpg="http://schemas.microsoft.com/office/word/2010/wordprocessingGroup" xmlns:wpi="http://schemas.microsoft.com/office/word/2010/wordprocessingInk" xmlns:wne="http://schemas.microsoft.com/office/word/2006/wordml" xmlns:wps="http://schemas.microsoft.com/office/word/2010/wordprocessingShape" mc:Ignorable="w14 w15 w16se wp14">
-  <w:abstractNum w:abstractNumId="0" w15:restartNumberingAfterBreak="0">
+<w:numbering xmlns:wpc="http://schemas.microsoft.com/office/word/2010/wordprocessingCanvas" xmlns:mo="http://schemas.microsoft.com/office/mac/office/2008/main" xmlns:mc="http://schemas.openxmlformats.org/markup-compatibility/2006" xmlns:mv="urn:schemas-microsoft-com:mac:vml" xmlns:o="urn:schemas-microsoft-com:office:office" xmlns:r="http://schemas.openxmlformats.org/officeDocument/2006/relationships" xmlns:m="http://schemas.openxmlformats.org/officeDocument/2006/math" xmlns:v="urn:schemas-microsoft-com:vml" xmlns:wp14="http://schemas.microsoft.com/office/word/2010/wordprocessingDrawing" xmlns:wp="http://schemas.openxmlformats.org/drawingml/2006/wordprocessingDrawing" xmlns:w10="urn:schemas-microsoft-com:office:word" xmlns:w="http://schemas.openxmlformats.org/wordprocessingml/2006/main" xmlns:w14="http://schemas.microsoft.com/office/word/2010/wordml" xmlns:w15="http://schemas.microsoft.com/office/word/2012/wordml" xmlns:wpg="http://schemas.microsoft.com/office/word/2010/wordprocessingGroup" xmlns:wpi="http://schemas.microsoft.com/office/word/2010/wordprocessingInk" xmlns:wne="http://schemas.microsoft.com/office/word/2006/wordml" xmlns:wps="http://schemas.microsoft.com/office/word/2010/wordprocessingShape" mc:Ignorable="w14 w15 wp14">
+  <w:abstractNum w:abstractNumId="0">
     <w:nsid w:val="293C23A3"/>
     <w:multiLevelType w:val="hybridMultilevel"/>
     <w:tmpl w:val="9EAEFAF0"/>
@@ -1445,7 +1243,7 @@
       </w:pPr>
     </w:lvl>
   </w:abstractNum>
-  <w:abstractNum w:abstractNumId="1" w15:restartNumberingAfterBreak="0">
+  <w:abstractNum w:abstractNumId="1">
     <w:nsid w:val="54A325F5"/>
     <w:multiLevelType w:val="hybridMultilevel"/>
     <w:tmpl w:val="CCCC4FB8"/>
@@ -1558,7 +1356,7 @@
       </w:rPr>
     </w:lvl>
   </w:abstractNum>
-  <w:abstractNum w:abstractNumId="2" w15:restartNumberingAfterBreak="0">
+  <w:abstractNum w:abstractNumId="2">
     <w:nsid w:val="7CB0505F"/>
     <w:multiLevelType w:val="hybridMultilevel"/>
     <w:tmpl w:val="1B38848C"/>
@@ -1684,7 +1482,7 @@
 </file>
 
 <file path=word/styles.xml><?xml version="1.0" encoding="utf-8"?>
-<w:styles xmlns:mc="http://schemas.openxmlformats.org/markup-compatibility/2006" xmlns:r="http://schemas.openxmlformats.org/officeDocument/2006/relationships" xmlns:w="http://schemas.openxmlformats.org/wordprocessingml/2006/main" xmlns:w14="http://schemas.microsoft.com/office/word/2010/wordml" xmlns:w15="http://schemas.microsoft.com/office/word/2012/wordml" xmlns:w16se="http://schemas.microsoft.com/office/word/2015/wordml/symex" mc:Ignorable="w14 w15 w16se">
+<w:styles xmlns:mc="http://schemas.openxmlformats.org/markup-compatibility/2006" xmlns:r="http://schemas.openxmlformats.org/officeDocument/2006/relationships" xmlns:w="http://schemas.openxmlformats.org/wordprocessingml/2006/main" xmlns:w14="http://schemas.microsoft.com/office/word/2010/wordml" xmlns:w15="http://schemas.microsoft.com/office/word/2012/wordml" mc:Ignorable="w14 w15">
   <w:docDefaults>
     <w:rPrDefault>
       <w:rPr>
@@ -1700,7 +1498,7 @@
       </w:pPr>
     </w:pPrDefault>
   </w:docDefaults>
-  <w:latentStyles w:defLockedState="0" w:defUIPriority="99" w:defSemiHidden="0" w:defUnhideWhenUsed="0" w:defQFormat="0" w:count="372">
+  <w:latentStyles w:defLockedState="0" w:defUIPriority="99" w:defSemiHidden="0" w:defUnhideWhenUsed="0" w:defQFormat="0" w:count="380">
     <w:lsdException w:name="Normal" w:uiPriority="0" w:qFormat="1"/>
     <w:lsdException w:name="heading 1" w:uiPriority="9" w:qFormat="1"/>
     <w:lsdException w:name="heading 2" w:semiHidden="1" w:uiPriority="9" w:unhideWhenUsed="1" w:qFormat="1"/>
@@ -1806,6 +1604,7 @@
     <w:lsdException w:name="HTML Sample" w:semiHidden="1" w:unhideWhenUsed="1"/>
     <w:lsdException w:name="HTML Typewriter" w:semiHidden="1" w:unhideWhenUsed="1"/>
     <w:lsdException w:name="HTML Variable" w:semiHidden="1" w:unhideWhenUsed="1"/>
+    <w:lsdException w:name="Normal Table" w:semiHidden="1" w:unhideWhenUsed="1"/>
     <w:lsdException w:name="annotation subject" w:semiHidden="1" w:unhideWhenUsed="1"/>
     <w:lsdException w:name="No List" w:semiHidden="1" w:unhideWhenUsed="1"/>
     <w:lsdException w:name="Outline List 1" w:semiHidden="1" w:unhideWhenUsed="1"/>
@@ -1852,8 +1651,10 @@
     <w:lsdException w:name="Table Subtle 2" w:semiHidden="1" w:unhideWhenUsed="1"/>
     <w:lsdException w:name="Table Web 1" w:semiHidden="1" w:unhideWhenUsed="1"/>
     <w:lsdException w:name="Table Web 2" w:semiHidden="1" w:unhideWhenUsed="1"/>
+    <w:lsdException w:name="Table Web 3" w:semiHidden="1" w:unhideWhenUsed="1"/>
     <w:lsdException w:name="Balloon Text" w:semiHidden="1" w:unhideWhenUsed="1"/>
     <w:lsdException w:name="Table Grid" w:uiPriority="39"/>
+    <w:lsdException w:name="Table Theme" w:semiHidden="1" w:unhideWhenUsed="1"/>
     <w:lsdException w:name="Placeholder Text" w:semiHidden="1"/>
     <w:lsdException w:name="No Spacing" w:uiPriority="1" w:qFormat="1"/>
     <w:lsdException w:name="Light Shading" w:uiPriority="60"/>
@@ -2069,7 +1870,6 @@
     <w:lsdException w:name="List Table 5 Dark Accent 6" w:uiPriority="50"/>
     <w:lsdException w:name="List Table 6 Colorful Accent 6" w:uiPriority="51"/>
     <w:lsdException w:name="List Table 7 Colorful Accent 6" w:uiPriority="52"/>
-    <w:lsdException w:name="Mention" w:semiHidden="1" w:unhideWhenUsed="1"/>
   </w:latentStyles>
   <w:style w:type="paragraph" w:default="1" w:styleId="Normal">
     <w:name w:val="Normal"/>
@@ -2962,7 +2762,7 @@
 </file>
 
 <file path=customXml/itemProps1.xml><?xml version="1.0" encoding="utf-8"?>
-<ds:datastoreItem xmlns:ds="http://schemas.openxmlformats.org/officeDocument/2006/customXml" ds:itemID="{4D12E424-6BF5-49C5-ACA5-5750BEBD3783}">
+<ds:datastoreItem xmlns:ds="http://schemas.openxmlformats.org/officeDocument/2006/customXml" ds:itemID="{A0BFBD0B-C951-D246-A6F9-54B556F866B2}">
   <ds:schemaRefs>
     <ds:schemaRef ds:uri="http://schemas.openxmlformats.org/officeDocument/2006/bibliography"/>
   </ds:schemaRefs>

</xml_diff>

<commit_message>
estoy muerto no puedo hacer nada
</commit_message>
<xml_diff>
--- a/Informe.docx
+++ b/Informe.docx
@@ -1,6 +1,6 @@
 
 <file path=word/document.xml><?xml version="1.0" encoding="utf-8"?>
-<w:document xmlns:wpc="http://schemas.microsoft.com/office/word/2010/wordprocessingCanvas" xmlns:mo="http://schemas.microsoft.com/office/mac/office/2008/main" xmlns:mc="http://schemas.openxmlformats.org/markup-compatibility/2006" xmlns:mv="urn:schemas-microsoft-com:mac:vml" xmlns:o="urn:schemas-microsoft-com:office:office" xmlns:r="http://schemas.openxmlformats.org/officeDocument/2006/relationships" xmlns:m="http://schemas.openxmlformats.org/officeDocument/2006/math" xmlns:v="urn:schemas-microsoft-com:vml" xmlns:wp14="http://schemas.microsoft.com/office/word/2010/wordprocessingDrawing" xmlns:wp="http://schemas.openxmlformats.org/drawingml/2006/wordprocessingDrawing" xmlns:w10="urn:schemas-microsoft-com:office:word" xmlns:w="http://schemas.openxmlformats.org/wordprocessingml/2006/main" xmlns:w14="http://schemas.microsoft.com/office/word/2010/wordml" xmlns:w15="http://schemas.microsoft.com/office/word/2012/wordml" xmlns:wpg="http://schemas.microsoft.com/office/word/2010/wordprocessingGroup" xmlns:wpi="http://schemas.microsoft.com/office/word/2010/wordprocessingInk" xmlns:wne="http://schemas.microsoft.com/office/word/2006/wordml" xmlns:wps="http://schemas.microsoft.com/office/word/2010/wordprocessingShape" mc:Ignorable="w14 w15 wp14">
+<w:document xmlns:wpc="http://schemas.microsoft.com/office/word/2010/wordprocessingCanvas" xmlns:cx="http://schemas.microsoft.com/office/drawing/2014/chartex" xmlns:cx1="http://schemas.microsoft.com/office/drawing/2015/9/8/chartex" xmlns:cx2="http://schemas.microsoft.com/office/drawing/2015/10/21/chartex" xmlns:mc="http://schemas.openxmlformats.org/markup-compatibility/2006" xmlns:o="urn:schemas-microsoft-com:office:office" xmlns:r="http://schemas.openxmlformats.org/officeDocument/2006/relationships" xmlns:m="http://schemas.openxmlformats.org/officeDocument/2006/math" xmlns:v="urn:schemas-microsoft-com:vml" xmlns:wp14="http://schemas.microsoft.com/office/word/2010/wordprocessingDrawing" xmlns:wp="http://schemas.openxmlformats.org/drawingml/2006/wordprocessingDrawing" xmlns:w10="urn:schemas-microsoft-com:office:word" xmlns:w="http://schemas.openxmlformats.org/wordprocessingml/2006/main" xmlns:w14="http://schemas.microsoft.com/office/word/2010/wordml" xmlns:w15="http://schemas.microsoft.com/office/word/2012/wordml" xmlns:w16se="http://schemas.microsoft.com/office/word/2015/wordml/symex" xmlns:wpg="http://schemas.microsoft.com/office/word/2010/wordprocessingGroup" xmlns:wpi="http://schemas.microsoft.com/office/word/2010/wordprocessingInk" xmlns:wne="http://schemas.microsoft.com/office/word/2006/wordml" xmlns:wps="http://schemas.microsoft.com/office/word/2010/wordprocessingShape" mc:Ignorable="w14 w15 w16se wp14">
   <w:body>
     <w:p>
       <w:pPr>
@@ -29,7 +29,7 @@
           <w:rFonts w:eastAsia="Times New Roman"/>
           <w:sz w:val="56"/>
           <w:szCs w:val="56"/>
-          <w:lang w:val="en" w:eastAsia="es-ES"/>
+          <w:lang w:val="es-ES" w:eastAsia="es-ES"/>
         </w:rPr>
       </w:pPr>
       <w:r>
@@ -53,16 +53,17 @@
           <w:rFonts w:eastAsia="Times New Roman"/>
           <w:sz w:val="56"/>
           <w:szCs w:val="56"/>
-          <w:lang w:val="en" w:eastAsia="es-ES"/>
+          <w:lang w:val="es-ES" w:eastAsia="es-ES"/>
         </w:rPr>
         <w:t>Inter-</w:t>
       </w:r>
+      <w:proofErr w:type="spellStart"/>
       <w:r>
         <w:rPr>
           <w:rFonts w:eastAsia="Times New Roman"/>
           <w:sz w:val="56"/>
           <w:szCs w:val="56"/>
-          <w:lang w:val="en" w:eastAsia="es-ES"/>
+          <w:lang w:val="es-ES" w:eastAsia="es-ES"/>
         </w:rPr>
         <w:t>P</w:t>
       </w:r>
@@ -71,28 +72,40 @@
           <w:rFonts w:eastAsia="Times New Roman"/>
           <w:sz w:val="56"/>
           <w:szCs w:val="56"/>
-          <w:lang w:val="en" w:eastAsia="es-ES"/>
-        </w:rPr>
-        <w:t xml:space="preserve">rocess </w:t>
-      </w:r>
+          <w:lang w:val="es-ES" w:eastAsia="es-ES"/>
+        </w:rPr>
+        <w:t>rocess</w:t>
+      </w:r>
+      <w:proofErr w:type="spellEnd"/>
       <w:r>
         <w:rPr>
           <w:rFonts w:eastAsia="Times New Roman"/>
           <w:sz w:val="56"/>
           <w:szCs w:val="56"/>
-          <w:lang w:val="en" w:eastAsia="es-ES"/>
-        </w:rPr>
-        <w:t>C</w:t>
-      </w:r>
+          <w:lang w:val="es-ES" w:eastAsia="es-ES"/>
+        </w:rPr>
+        <w:t xml:space="preserve"> </w:t>
+      </w:r>
+      <w:proofErr w:type="spellStart"/>
       <w:r>
         <w:rPr>
           <w:rFonts w:eastAsia="Times New Roman"/>
           <w:sz w:val="56"/>
           <w:szCs w:val="56"/>
-          <w:lang w:val="en" w:eastAsia="es-ES"/>
+          <w:lang w:val="es-ES" w:eastAsia="es-ES"/>
+        </w:rPr>
+        <w:t>C</w:t>
+      </w:r>
+      <w:r>
+        <w:rPr>
+          <w:rFonts w:eastAsia="Times New Roman"/>
+          <w:sz w:val="56"/>
+          <w:szCs w:val="56"/>
+          <w:lang w:val="es-ES" w:eastAsia="es-ES"/>
         </w:rPr>
         <w:t>ommunication</w:t>
       </w:r>
+      <w:proofErr w:type="spellEnd"/>
     </w:p>
     <w:p>
       <w:pPr>
@@ -226,16 +239,18 @@
           <w:szCs w:val="48"/>
           <w:lang w:val="es-ES"/>
         </w:rPr>
-        <w:t xml:space="preserve"> Kuyumciyan</w:t>
-      </w:r>
+        <w:t xml:space="preserve"> </w:t>
+      </w:r>
+      <w:proofErr w:type="spellStart"/>
       <w:r>
         <w:rPr>
           <w:sz w:val="48"/>
           <w:szCs w:val="48"/>
           <w:lang w:val="es-ES"/>
         </w:rPr>
-        <w:tab/>
-      </w:r>
+        <w:t>Kuyumciyan</w:t>
+      </w:r>
+      <w:proofErr w:type="spellEnd"/>
       <w:r>
         <w:rPr>
           <w:sz w:val="48"/>
@@ -243,10 +258,16 @@
           <w:lang w:val="es-ES"/>
         </w:rPr>
         <w:tab/>
+      </w:r>
+      <w:r>
+        <w:rPr>
+          <w:sz w:val="48"/>
+          <w:szCs w:val="48"/>
+          <w:lang w:val="es-ES"/>
+        </w:rPr>
+        <w:tab/>
         <w:t>55165</w:t>
       </w:r>
-      <w:bookmarkStart w:id="0" w:name="_GoBack"/>
-      <w:bookmarkEnd w:id="0"/>
     </w:p>
     <w:p>
       <w:pPr>
@@ -452,8 +473,55 @@
         <w:rPr>
           <w:lang w:val="es-ES"/>
         </w:rPr>
-        <w:t>Ejecutar el servidor y, preferiblemente el log</w:t>
-      </w:r>
+        <w:t xml:space="preserve">Compilar el cliente/servidor/log utilizando </w:t>
+      </w:r>
+      <w:proofErr w:type="spellStart"/>
+      <w:r>
+        <w:rPr>
+          <w:i/>
+          <w:lang w:val="es-ES"/>
+        </w:rPr>
+        <w:t>make</w:t>
+      </w:r>
+      <w:proofErr w:type="spellEnd"/>
+      <w:r>
+        <w:rPr>
+          <w:i/>
+          <w:lang w:val="es-ES"/>
+        </w:rPr>
+        <w:t xml:space="preserve"> sockets</w:t>
+      </w:r>
+      <w:r>
+        <w:rPr>
+          <w:lang w:val="es-ES"/>
+        </w:rPr>
+        <w:t xml:space="preserve"> o </w:t>
+      </w:r>
+      <w:proofErr w:type="spellStart"/>
+      <w:r>
+        <w:rPr>
+          <w:i/>
+          <w:lang w:val="es-ES"/>
+        </w:rPr>
+        <w:t>make</w:t>
+      </w:r>
+      <w:proofErr w:type="spellEnd"/>
+      <w:r>
+        <w:rPr>
+          <w:i/>
+          <w:lang w:val="es-ES"/>
+        </w:rPr>
+        <w:t xml:space="preserve"> </w:t>
+      </w:r>
+      <w:proofErr w:type="spellStart"/>
+      <w:r>
+        <w:rPr>
+          <w:i/>
+          <w:lang w:val="es-ES"/>
+        </w:rPr>
+        <w:t>fifo</w:t>
+      </w:r>
+      <w:proofErr w:type="spellEnd"/>
     </w:p>
     <w:p>
       <w:pPr>
@@ -470,20 +538,7 @@
         <w:rPr>
           <w:lang w:val="es-ES"/>
         </w:rPr>
-        <w:t xml:space="preserve">Es necesario cargar el archivo </w:t>
-      </w:r>
-      <w:r>
-        <w:rPr>
-          <w:i/>
-          <w:lang w:val="es-ES"/>
-        </w:rPr>
-        <w:t>config</w:t>
-      </w:r>
-      <w:r>
-        <w:rPr>
-          <w:lang w:val="es-ES"/>
-        </w:rPr>
-        <w:t xml:space="preserve"> con los parámetros de la conexión, ya sea la IP del servidor y el puerto al que quiere conectarse o la dirección del FIFO del servidor y un iniciador para el contador del servidor.</w:t>
+        <w:t>Ejecutar el servidor y, preferiblemente el log</w:t>
       </w:r>
     </w:p>
     <w:p>
@@ -501,13 +556,22 @@
         <w:rPr>
           <w:lang w:val="es-ES"/>
         </w:rPr>
-        <w:t xml:space="preserve">Ejecutar </w:t>
-      </w:r>
-      <w:r>
-        <w:rPr>
-          <w:lang w:val="es-ES"/>
-        </w:rPr>
-        <w:t>el cliente, indicándole el número de lobby al que se quiere conectar</w:t>
+        <w:t xml:space="preserve">Es necesario cargar el archivo </w:t>
+      </w:r>
+      <w:proofErr w:type="spellStart"/>
+      <w:r>
+        <w:rPr>
+          <w:i/>
+          <w:lang w:val="es-ES"/>
+        </w:rPr>
+        <w:t>config</w:t>
+      </w:r>
+      <w:proofErr w:type="spellEnd"/>
+      <w:r>
+        <w:rPr>
+          <w:lang w:val="es-ES"/>
+        </w:rPr>
+        <w:t xml:space="preserve"> con los parámetros de la conexión, ya sea la IP del servidor y el puerto al que quiere conectarse o la dirección del FIFO del servidor y un iniciador para el contador del servidor.</w:t>
       </w:r>
     </w:p>
     <w:p>
@@ -525,7 +589,13 @@
         <w:rPr>
           <w:lang w:val="es-ES"/>
         </w:rPr>
-        <w:t>Ingresar el nombre de usuario</w:t>
+        <w:t xml:space="preserve">Ejecutar </w:t>
+      </w:r>
+      <w:r>
+        <w:rPr>
+          <w:lang w:val="es-ES"/>
+        </w:rPr>
+        <w:t>el cliente, indicándole el número de lobby al que se quiere conectar</w:t>
       </w:r>
     </w:p>
     <w:p>
@@ -543,7 +613,7 @@
         <w:rPr>
           <w:lang w:val="es-ES"/>
         </w:rPr>
-        <w:t>De no existir el usuario el programa le indica que ingrese una contraseña para guardar el usuario</w:t>
+        <w:t>Ingresar el nombre de usuario</w:t>
       </w:r>
     </w:p>
     <w:p>
@@ -561,7 +631,7 @@
         <w:rPr>
           <w:lang w:val="es-ES"/>
         </w:rPr>
-        <w:t>Si el usuario existe se requiere que el cliente ingrese correctamente la contraseña asociada a dicho usuario</w:t>
+        <w:t>De no existir el usuario el programa le indica que ingrese una contraseña para guardar el usuario</w:t>
       </w:r>
     </w:p>
     <w:p>
@@ -579,7 +649,7 @@
         <w:rPr>
           <w:lang w:val="es-ES"/>
         </w:rPr>
-        <w:t>Una vez conectado el jugador se va a encontrar en el lobby donde va a poder ver a los demás jugadores conectados</w:t>
+        <w:t>Si el usuario existe se requiere que el cliente ingrese correctamente la contraseña asociada a dicho usuario</w:t>
       </w:r>
     </w:p>
     <w:p>
@@ -597,7 +667,7 @@
         <w:rPr>
           <w:lang w:val="es-ES"/>
         </w:rPr>
-        <w:t>Cuando el jugador quiera empezar a jugar tiene que decir que está listo para empezar. Cuando todos los jugadores estén listos se empieza el juego (aunque sean menos de 4)</w:t>
+        <w:t>Una vez conectado el jugador se va a encontrar en el lobby donde va a poder ver a los demás jugadores conectados</w:t>
       </w:r>
     </w:p>
     <w:p>
@@ -615,7 +685,7 @@
         <w:rPr>
           <w:lang w:val="es-ES"/>
         </w:rPr>
-        <w:t>Durante el juego el jugador va a poder mover la víbora con las flechas del teclado.</w:t>
+        <w:t>Cuando el jugador quiera empezar a jugar tiene que decir que está listo para empezar. Cuando todos los jugadores estén listos se empieza el juego (aunque sean menos de 4)</w:t>
       </w:r>
     </w:p>
     <w:p>
@@ -633,7 +703,7 @@
         <w:rPr>
           <w:lang w:val="es-ES"/>
         </w:rPr>
-        <w:t>Si el jugador pierde se le avisa en pantalla y va a poder seguir viendo la partida hasta que termine</w:t>
+        <w:t>Durante el juego el jugador va a poder mover la víbora con las flechas del teclado.</w:t>
       </w:r>
     </w:p>
     <w:p>
@@ -651,7 +721,7 @@
         <w:rPr>
           <w:lang w:val="es-ES"/>
         </w:rPr>
-        <w:t>Una vez que haya un ganador se actualizarán los puntajes de los jugadores</w:t>
+        <w:t>Si el jugador pierde se le avisa en pantalla y va a poder seguir viendo la partida hasta que termine</w:t>
       </w:r>
     </w:p>
     <w:p>
@@ -669,15 +739,10 @@
         <w:rPr>
           <w:lang w:val="es-ES"/>
         </w:rPr>
-        <w:t>¿Posibilidad de Volver a jugar??</w:t>
-      </w:r>
-    </w:p>
-    <w:p>
-      <w:pPr>
-        <w:rPr>
-          <w:lang w:val="es-ES"/>
-        </w:rPr>
-      </w:pPr>
+        <w:t>Una vez que haya un ganador se actualizarán los puntajes de los jugadores</w:t>
+      </w:r>
+      <w:bookmarkStart w:id="0" w:name="_GoBack"/>
+      <w:bookmarkEnd w:id="0"/>
     </w:p>
     <w:p>
       <w:pPr>
@@ -693,6 +758,7 @@
           <w:lang w:val="es-ES"/>
         </w:rPr>
       </w:pPr>
+      <w:proofErr w:type="spellStart"/>
       <w:r>
         <w:rPr>
           <w:lang w:val="es-ES"/>
@@ -711,6 +777,7 @@
         </w:rPr>
         <w:t>iones</w:t>
       </w:r>
+      <w:proofErr w:type="spellEnd"/>
     </w:p>
     <w:p>
       <w:pPr>
@@ -727,7 +794,6 @@
         <w:rPr>
           <w:lang w:val="es-ES"/>
         </w:rPr>
-        <w:lastRenderedPageBreak/>
         <w:t>El cliente es capaz de generar el archivo de configuración, esto es, puede conseguir la IP del servidor en caso de sockets y el puerto.</w:t>
       </w:r>
     </w:p>
@@ -746,6 +812,7 @@
         <w:rPr>
           <w:lang w:val="es-ES"/>
         </w:rPr>
+        <w:lastRenderedPageBreak/>
         <w:t>La única forma de cerrar el cliente de forma repentina es utilizando la SIGINT (CTRL + C), utilizando SIGSTOP o SIGKILL puede generar que en el caso de FIFO los archivos no sean eliminados y el Servidor no se dé cuenta que un cliente se desconectó.</w:t>
       </w:r>
     </w:p>
@@ -799,6 +866,7 @@
         </w:rPr>
         <w:t xml:space="preserve">Para Manejar cada uno de los juegos decidimos que el servidor se </w:t>
       </w:r>
+      <w:proofErr w:type="spellStart"/>
       <w:r>
         <w:rPr>
           <w:i/>
@@ -806,12 +874,14 @@
         </w:rPr>
         <w:t>forkee</w:t>
       </w:r>
+      <w:proofErr w:type="spellEnd"/>
       <w:r>
         <w:rPr>
           <w:lang w:val="es-ES"/>
         </w:rPr>
         <w:t xml:space="preserve">, generando que un servidor se encargue de manejar hasta 4 usuarios. Cada servidor es el encargado de ejecutar la lógica del juego y los clientes lo único que hacen es mostrar el estado del juego y enviar al servidor cualquier </w:t>
       </w:r>
+      <w:proofErr w:type="spellStart"/>
       <w:r>
         <w:rPr>
           <w:i/>
@@ -819,6 +889,7 @@
         </w:rPr>
         <w:t>feedback</w:t>
       </w:r>
+      <w:proofErr w:type="spellEnd"/>
       <w:r>
         <w:rPr>
           <w:lang w:val="es-ES"/>
@@ -841,8 +912,23 @@
         <w:rPr>
           <w:lang w:val="es-ES"/>
         </w:rPr>
-        <w:t xml:space="preserve">Debido a que hay muchos servidores simultáneos se eligió SharedMemory para comunicarse con la DB, ya que de haber usado pipes cada servidor hijo tendría que comunicarse con el servidor padre para que este le envíe la información a la base, o tener un pipe por cada hijo que se genera. Para manejar la concurrencia con el proceso de la base de datos se utilizó un </w:t>
-      </w:r>
+        <w:t xml:space="preserve">Debido a que hay muchos servidores simultáneos se eligió </w:t>
+      </w:r>
+      <w:proofErr w:type="spellStart"/>
+      <w:r>
+        <w:rPr>
+          <w:lang w:val="es-ES"/>
+        </w:rPr>
+        <w:t>SharedMemory</w:t>
+      </w:r>
+      <w:proofErr w:type="spellEnd"/>
+      <w:r>
+        <w:rPr>
+          <w:lang w:val="es-ES"/>
+        </w:rPr>
+        <w:t xml:space="preserve"> para comunicarse con la DB, ya que de haber usado pipes cada servidor hijo tendría que comunicarse con el servidor padre para que este le envíe la información a la base, o tener un pipe por cada hijo que se genera. Para manejar la concurrencia con el proceso de la base de datos se utilizó un </w:t>
+      </w:r>
+      <w:proofErr w:type="spellStart"/>
       <w:r>
         <w:rPr>
           <w:i/>
@@ -850,6 +936,7 @@
         </w:rPr>
         <w:t>mutex</w:t>
       </w:r>
+      <w:proofErr w:type="spellEnd"/>
       <w:r>
         <w:rPr>
           <w:lang w:val="es-ES"/>
@@ -860,7 +947,49 @@
         <w:rPr>
           <w:lang w:val="es-ES"/>
         </w:rPr>
-        <w:t xml:space="preserve"> El mutex bloquea que no haya más de un proceso intentando acceder a la base de datos. Las 2 variables de condición generan que la base de datos este en estado de espera hasta que un pedido se hace, y luego es el que hizo el pedido el que espera hasta que la base de datos complete su tarea. Esto también evita que la base de datos este utilizando el procesador debido al Busy Waiting que debería hacer.</w:t>
+        <w:t xml:space="preserve"> El </w:t>
+      </w:r>
+      <w:proofErr w:type="spellStart"/>
+      <w:r>
+        <w:rPr>
+          <w:lang w:val="es-ES"/>
+        </w:rPr>
+        <w:t>mutex</w:t>
+      </w:r>
+      <w:proofErr w:type="spellEnd"/>
+      <w:r>
+        <w:rPr>
+          <w:lang w:val="es-ES"/>
+        </w:rPr>
+        <w:t xml:space="preserve"> bloquea que no haya más de un proceso intentando acceder a la base de datos. Las 2 variables de condición generan que la base de datos este en estado de espera hasta que un pedido se hace, y luego es el que hizo el pedido el que espera hasta que la base de datos complete su tarea. Esto también evita que la base de datos este utilizando el procesador debido al </w:t>
+      </w:r>
+      <w:proofErr w:type="spellStart"/>
+      <w:r>
+        <w:rPr>
+          <w:lang w:val="es-ES"/>
+        </w:rPr>
+        <w:t>Busy</w:t>
+      </w:r>
+      <w:proofErr w:type="spellEnd"/>
+      <w:r>
+        <w:rPr>
+          <w:lang w:val="es-ES"/>
+        </w:rPr>
+        <w:t xml:space="preserve"> </w:t>
+      </w:r>
+      <w:proofErr w:type="spellStart"/>
+      <w:r>
+        <w:rPr>
+          <w:lang w:val="es-ES"/>
+        </w:rPr>
+        <w:t>Waiting</w:t>
+      </w:r>
+      <w:proofErr w:type="spellEnd"/>
+      <w:r>
+        <w:rPr>
+          <w:lang w:val="es-ES"/>
+        </w:rPr>
+        <w:t xml:space="preserve"> que debería hacer.</w:t>
       </w:r>
     </w:p>
     <w:p>
@@ -878,13 +1007,69 @@
         <w:rPr>
           <w:lang w:val="es-ES"/>
         </w:rPr>
-        <w:t>Para la implementación de FIFOs se decidió que el peer servidor cree un solo FIFO en donde recibe las nuevas conexiones, y el peer cliente cree 2 FIFOs uno donde se va a escribir y el otro donde lee, pasándole la dirección al peer servidor para que este se “conecte” a los FIFOs. Esto genera que para cada peer cliente, el peer servidor tenga una lectura y escritura independientes.</w:t>
-      </w:r>
-      <w:r>
-        <w:rPr>
-          <w:lang w:val="es-ES"/>
-        </w:rPr>
-        <w:t xml:space="preserve"> También el cliente es el encargado de eliminar sus FIFOs cuando se cierra.</w:t>
+        <w:t xml:space="preserve">Para la implementación de </w:t>
+      </w:r>
+      <w:proofErr w:type="spellStart"/>
+      <w:r>
+        <w:rPr>
+          <w:lang w:val="es-ES"/>
+        </w:rPr>
+        <w:t>FIFOs</w:t>
+      </w:r>
+      <w:proofErr w:type="spellEnd"/>
+      <w:r>
+        <w:rPr>
+          <w:lang w:val="es-ES"/>
+        </w:rPr>
+        <w:t xml:space="preserve"> se decidió que el peer servidor cree un solo FIFO en donde recibe las nuevas conexiones, y el peer cliente cree 2 </w:t>
+      </w:r>
+      <w:proofErr w:type="spellStart"/>
+      <w:r>
+        <w:rPr>
+          <w:lang w:val="es-ES"/>
+        </w:rPr>
+        <w:t>FIFOs</w:t>
+      </w:r>
+      <w:proofErr w:type="spellEnd"/>
+      <w:r>
+        <w:rPr>
+          <w:lang w:val="es-ES"/>
+        </w:rPr>
+        <w:t xml:space="preserve"> uno donde se va a escribir y el otro donde lee, pasándole la dirección al peer servidor para que este se “conecte” a los </w:t>
+      </w:r>
+      <w:proofErr w:type="spellStart"/>
+      <w:r>
+        <w:rPr>
+          <w:lang w:val="es-ES"/>
+        </w:rPr>
+        <w:t>FIFOs</w:t>
+      </w:r>
+      <w:proofErr w:type="spellEnd"/>
+      <w:r>
+        <w:rPr>
+          <w:lang w:val="es-ES"/>
+        </w:rPr>
+        <w:t>. Esto genera que para cada peer cliente, el peer servidor tenga una lectura y escritura independientes.</w:t>
+      </w:r>
+      <w:r>
+        <w:rPr>
+          <w:lang w:val="es-ES"/>
+        </w:rPr>
+        <w:t xml:space="preserve"> También el cliente es el encargado de eliminar sus </w:t>
+      </w:r>
+      <w:proofErr w:type="spellStart"/>
+      <w:r>
+        <w:rPr>
+          <w:lang w:val="es-ES"/>
+        </w:rPr>
+        <w:t>FIFOs</w:t>
+      </w:r>
+      <w:proofErr w:type="spellEnd"/>
+      <w:r>
+        <w:rPr>
+          <w:lang w:val="es-ES"/>
+        </w:rPr>
+        <w:t xml:space="preserve"> cuando se cierra.</w:t>
       </w:r>
     </w:p>
     <w:p>
@@ -902,8 +1087,23 @@
         <w:rPr>
           <w:lang w:val="es-ES"/>
         </w:rPr>
-        <w:t xml:space="preserve">Una vez que el “SuperServidor” se </w:t>
-      </w:r>
+        <w:t>Una vez que el “</w:t>
+      </w:r>
+      <w:proofErr w:type="spellStart"/>
+      <w:r>
+        <w:rPr>
+          <w:lang w:val="es-ES"/>
+        </w:rPr>
+        <w:t>SuperServidor</w:t>
+      </w:r>
+      <w:proofErr w:type="spellEnd"/>
+      <w:r>
+        <w:rPr>
+          <w:lang w:val="es-ES"/>
+        </w:rPr>
+        <w:t xml:space="preserve">” se </w:t>
+      </w:r>
+      <w:proofErr w:type="spellStart"/>
       <w:r>
         <w:rPr>
           <w:i/>
@@ -911,12 +1111,14 @@
         </w:rPr>
         <w:t>forkea</w:t>
       </w:r>
+      <w:proofErr w:type="spellEnd"/>
       <w:r>
         <w:rPr>
           <w:lang w:val="es-ES"/>
         </w:rPr>
         <w:t xml:space="preserve">, el hijo crea un </w:t>
       </w:r>
+      <w:proofErr w:type="spellStart"/>
       <w:r>
         <w:rPr>
           <w:i/>
@@ -924,12 +1126,14 @@
         </w:rPr>
         <w:t>thread</w:t>
       </w:r>
+      <w:proofErr w:type="spellEnd"/>
       <w:r>
         <w:rPr>
           <w:lang w:val="es-ES"/>
         </w:rPr>
         <w:t xml:space="preserve"> que es el encargado de leer nuevas conexiones, mientras que el </w:t>
       </w:r>
+      <w:proofErr w:type="spellStart"/>
       <w:r>
         <w:rPr>
           <w:i/>
@@ -937,12 +1141,14 @@
         </w:rPr>
         <w:t>thread</w:t>
       </w:r>
+      <w:proofErr w:type="spellEnd"/>
       <w:r>
         <w:rPr>
           <w:lang w:val="es-ES"/>
         </w:rPr>
         <w:t xml:space="preserve"> principal es el encargado de leer nuevos datos enviados por los clientes conectados. El </w:t>
       </w:r>
+      <w:proofErr w:type="spellStart"/>
       <w:r>
         <w:rPr>
           <w:i/>
@@ -950,6 +1156,7 @@
         </w:rPr>
         <w:t>thread</w:t>
       </w:r>
+      <w:proofErr w:type="spellEnd"/>
       <w:r>
         <w:rPr>
           <w:lang w:val="es-ES"/>
@@ -974,6 +1181,7 @@
         </w:rPr>
         <w:t xml:space="preserve">Cuando el juego empieza nuevamente se crea un </w:t>
       </w:r>
+      <w:proofErr w:type="spellStart"/>
       <w:r>
         <w:rPr>
           <w:i/>
@@ -981,12 +1189,14 @@
         </w:rPr>
         <w:t>thread</w:t>
       </w:r>
+      <w:proofErr w:type="spellEnd"/>
       <w:r>
         <w:rPr>
           <w:lang w:val="es-ES"/>
         </w:rPr>
         <w:t xml:space="preserve">. Este </w:t>
       </w:r>
+      <w:proofErr w:type="spellStart"/>
       <w:r>
         <w:rPr>
           <w:i/>
@@ -994,12 +1204,14 @@
         </w:rPr>
         <w:t>thread</w:t>
       </w:r>
+      <w:proofErr w:type="spellEnd"/>
       <w:r>
         <w:rPr>
           <w:lang w:val="es-ES"/>
         </w:rPr>
         <w:t xml:space="preserve"> es el encargado de leer la comunicación a la espera de que algún jugador presione una tecla, y actualiza la dirección de forma acorde. Mientras tanto el </w:t>
       </w:r>
+      <w:proofErr w:type="spellStart"/>
       <w:r>
         <w:rPr>
           <w:i/>
@@ -1007,12 +1219,14 @@
         </w:rPr>
         <w:t>thread</w:t>
       </w:r>
+      <w:proofErr w:type="spellEnd"/>
       <w:r>
         <w:rPr>
           <w:lang w:val="es-ES"/>
         </w:rPr>
         <w:t xml:space="preserve"> principal está encargado de la lógica del juego y de enviar periódicamente el estado del juego a los jugadores. Esto permite que se pueda aprovechar de mejor manera los núcleos del procesador y además delimita de forma clara las tareas que tiene cada </w:t>
       </w:r>
+      <w:proofErr w:type="spellStart"/>
       <w:r>
         <w:rPr>
           <w:i/>
@@ -1020,6 +1234,7 @@
         </w:rPr>
         <w:t>thread</w:t>
       </w:r>
+      <w:proofErr w:type="spellEnd"/>
       <w:r>
         <w:rPr>
           <w:lang w:val="es-ES"/>
@@ -1044,6 +1259,7 @@
         </w:rPr>
         <w:t xml:space="preserve">Para el </w:t>
       </w:r>
+      <w:proofErr w:type="spellStart"/>
       <w:r>
         <w:rPr>
           <w:i/>
@@ -1051,6 +1267,7 @@
         </w:rPr>
         <w:t>marshalling</w:t>
       </w:r>
+      <w:proofErr w:type="spellEnd"/>
       <w:r>
         <w:rPr>
           <w:lang w:val="es-ES"/>
@@ -1069,6 +1286,7 @@
         </w:rPr>
         <w:t xml:space="preserve"> de datos se decidió que sea un String lo que se envíe. Dicho String está formado por un identificador en la primera posición que le indica al </w:t>
       </w:r>
+      <w:proofErr w:type="spellStart"/>
       <w:r>
         <w:rPr>
           <w:i/>
@@ -1076,24 +1294,25 @@
         </w:rPr>
         <w:t>unmarshalling</w:t>
       </w:r>
-      <w:r>
-        <w:rPr>
-          <w:lang w:val="es-ES"/>
-        </w:rPr>
-        <w:t xml:space="preserve"> que tipo de dato es que representa ese String, permitiéndole volver a generar el tipo de dato que </w:t>
+      <w:proofErr w:type="spellEnd"/>
+      <w:r>
+        <w:rPr>
+          <w:lang w:val="es-ES"/>
+        </w:rPr>
+        <w:t xml:space="preserve"> que tipo de dato es que representa ese String, permitiéndole volver a generar el tipo de dato que representa. Esto genera que en caso de </w:t>
+      </w:r>
+      <w:r>
+        <w:rPr>
+          <w:lang w:val="es-ES"/>
+        </w:rPr>
+        <w:t xml:space="preserve">tener que enviar otro tipo de dato diferente tengas que crear una función especial que lo transforme, y tiene límite en la cantidad de estructuras </w:t>
       </w:r>
       <w:r>
         <w:rPr>
           <w:lang w:val="es-ES"/>
         </w:rPr>
         <w:lastRenderedPageBreak/>
-        <w:t xml:space="preserve">representa. Esto genera que en caso de </w:t>
-      </w:r>
-      <w:r>
-        <w:rPr>
-          <w:lang w:val="es-ES"/>
-        </w:rPr>
-        <w:t>tener que enviar otro tipo de dato diferente tengas que crear una función especial que lo transforme, y tiene límite en la cantidad de estructuras diferentes debido a que usa un solo carácter para determinar el tipo, pero consideramos que es más que suficiente para lo que se requiere.</w:t>
+        <w:t>diferentes debido a que usa un solo carácter para determinar el tipo, pero consideramos que es más que suficiente para lo que se requiere.</w:t>
       </w:r>
     </w:p>
     <w:p>
@@ -1113,6 +1332,7 @@
         </w:rPr>
         <w:t xml:space="preserve">Se decidió Sobrescribir la </w:t>
       </w:r>
+      <w:proofErr w:type="spellStart"/>
       <w:r>
         <w:rPr>
           <w:i/>
@@ -1120,11 +1340,26 @@
         </w:rPr>
         <w:t>signal</w:t>
       </w:r>
-      <w:r>
-        <w:rPr>
-          <w:lang w:val="es-ES"/>
-        </w:rPr>
-        <w:t xml:space="preserve"> SIGINT para que en caso de que el usuario quiera cerrar el cliente de forma prematura los archivos de FIFOs sean eliminados y que le avise al servidor que el cliente se desconecta</w:t>
+      <w:proofErr w:type="spellEnd"/>
+      <w:r>
+        <w:rPr>
+          <w:lang w:val="es-ES"/>
+        </w:rPr>
+        <w:t xml:space="preserve"> SIGINT para que en caso de que el usuario quiera cerrar el cliente de forma prematura los archivos de </w:t>
+      </w:r>
+      <w:proofErr w:type="spellStart"/>
+      <w:r>
+        <w:rPr>
+          <w:lang w:val="es-ES"/>
+        </w:rPr>
+        <w:t>FIFOs</w:t>
+      </w:r>
+      <w:proofErr w:type="spellEnd"/>
+      <w:r>
+        <w:rPr>
+          <w:lang w:val="es-ES"/>
+        </w:rPr>
+        <w:t xml:space="preserve"> sean eliminados y que le avise al servidor que el cliente se desconecta</w:t>
       </w:r>
     </w:p>
     <w:p>
@@ -1142,7 +1377,21 @@
         <w:rPr>
           <w:lang w:val="es-ES"/>
         </w:rPr>
-        <w:t>Debido a que es un juego que requiere de múltiples clientes y personas la implementación de FIFOs y de sockets de forma local en la misma computadora resulta impráctica para jugar de forma correcta al juego. Lo recomendado es que se utilice la comunicación por sockets dentro de una LAN donde cada jugador tiene acceso a su propia computadora y teclado.</w:t>
+        <w:t xml:space="preserve">Debido a que es un juego que requiere de múltiples clientes y personas la implementación de </w:t>
+      </w:r>
+      <w:proofErr w:type="spellStart"/>
+      <w:r>
+        <w:rPr>
+          <w:lang w:val="es-ES"/>
+        </w:rPr>
+        <w:t>FIFOs</w:t>
+      </w:r>
+      <w:proofErr w:type="spellEnd"/>
+      <w:r>
+        <w:rPr>
+          <w:lang w:val="es-ES"/>
+        </w:rPr>
+        <w:t xml:space="preserve"> y de sockets de forma local en la misma computadora resulta impráctica para jugar de forma correcta al juego. Lo recomendado es que se utilice la comunicación por sockets dentro de una LAN donde cada jugador tiene acceso a su propia computadora y teclado.</w:t>
       </w:r>
     </w:p>
     <w:sectPr>
@@ -1156,8 +1405,8 @@
 </file>
 
 <file path=word/numbering.xml><?xml version="1.0" encoding="utf-8"?>
-<w:numbering xmlns:wpc="http://schemas.microsoft.com/office/word/2010/wordprocessingCanvas" xmlns:mo="http://schemas.microsoft.com/office/mac/office/2008/main" xmlns:mc="http://schemas.openxmlformats.org/markup-compatibility/2006" xmlns:mv="urn:schemas-microsoft-com:mac:vml" xmlns:o="urn:schemas-microsoft-com:office:office" xmlns:r="http://schemas.openxmlformats.org/officeDocument/2006/relationships" xmlns:m="http://schemas.openxmlformats.org/officeDocument/2006/math" xmlns:v="urn:schemas-microsoft-com:vml" xmlns:wp14="http://schemas.microsoft.com/office/word/2010/wordprocessingDrawing" xmlns:wp="http://schemas.openxmlformats.org/drawingml/2006/wordprocessingDrawing" xmlns:w10="urn:schemas-microsoft-com:office:word" xmlns:w="http://schemas.openxmlformats.org/wordprocessingml/2006/main" xmlns:w14="http://schemas.microsoft.com/office/word/2010/wordml" xmlns:w15="http://schemas.microsoft.com/office/word/2012/wordml" xmlns:wpg="http://schemas.microsoft.com/office/word/2010/wordprocessingGroup" xmlns:wpi="http://schemas.microsoft.com/office/word/2010/wordprocessingInk" xmlns:wne="http://schemas.microsoft.com/office/word/2006/wordml" xmlns:wps="http://schemas.microsoft.com/office/word/2010/wordprocessingShape" mc:Ignorable="w14 w15 wp14">
-  <w:abstractNum w:abstractNumId="0">
+<w:numbering xmlns:wpc="http://schemas.microsoft.com/office/word/2010/wordprocessingCanvas" xmlns:cx="http://schemas.microsoft.com/office/drawing/2014/chartex" xmlns:cx1="http://schemas.microsoft.com/office/drawing/2015/9/8/chartex" xmlns:cx2="http://schemas.microsoft.com/office/drawing/2015/10/21/chartex" xmlns:mc="http://schemas.openxmlformats.org/markup-compatibility/2006" xmlns:o="urn:schemas-microsoft-com:office:office" xmlns:r="http://schemas.openxmlformats.org/officeDocument/2006/relationships" xmlns:m="http://schemas.openxmlformats.org/officeDocument/2006/math" xmlns:v="urn:schemas-microsoft-com:vml" xmlns:wp14="http://schemas.microsoft.com/office/word/2010/wordprocessingDrawing" xmlns:wp="http://schemas.openxmlformats.org/drawingml/2006/wordprocessingDrawing" xmlns:w10="urn:schemas-microsoft-com:office:word" xmlns:w="http://schemas.openxmlformats.org/wordprocessingml/2006/main" xmlns:w14="http://schemas.microsoft.com/office/word/2010/wordml" xmlns:w15="http://schemas.microsoft.com/office/word/2012/wordml" xmlns:w16se="http://schemas.microsoft.com/office/word/2015/wordml/symex" xmlns:wpg="http://schemas.microsoft.com/office/word/2010/wordprocessingGroup" xmlns:wpi="http://schemas.microsoft.com/office/word/2010/wordprocessingInk" xmlns:wne="http://schemas.microsoft.com/office/word/2006/wordml" xmlns:wps="http://schemas.microsoft.com/office/word/2010/wordprocessingShape" mc:Ignorable="w14 w15 w16se wp14">
+  <w:abstractNum w:abstractNumId="0" w15:restartNumberingAfterBreak="0">
     <w:nsid w:val="293C23A3"/>
     <w:multiLevelType w:val="hybridMultilevel"/>
     <w:tmpl w:val="9EAEFAF0"/>
@@ -1243,7 +1492,7 @@
       </w:pPr>
     </w:lvl>
   </w:abstractNum>
-  <w:abstractNum w:abstractNumId="1">
+  <w:abstractNum w:abstractNumId="1" w15:restartNumberingAfterBreak="0">
     <w:nsid w:val="54A325F5"/>
     <w:multiLevelType w:val="hybridMultilevel"/>
     <w:tmpl w:val="CCCC4FB8"/>
@@ -1356,7 +1605,7 @@
       </w:rPr>
     </w:lvl>
   </w:abstractNum>
-  <w:abstractNum w:abstractNumId="2">
+  <w:abstractNum w:abstractNumId="2" w15:restartNumberingAfterBreak="0">
     <w:nsid w:val="7CB0505F"/>
     <w:multiLevelType w:val="hybridMultilevel"/>
     <w:tmpl w:val="1B38848C"/>
@@ -1482,7 +1731,7 @@
 </file>
 
 <file path=word/styles.xml><?xml version="1.0" encoding="utf-8"?>
-<w:styles xmlns:mc="http://schemas.openxmlformats.org/markup-compatibility/2006" xmlns:r="http://schemas.openxmlformats.org/officeDocument/2006/relationships" xmlns:w="http://schemas.openxmlformats.org/wordprocessingml/2006/main" xmlns:w14="http://schemas.microsoft.com/office/word/2010/wordml" xmlns:w15="http://schemas.microsoft.com/office/word/2012/wordml" mc:Ignorable="w14 w15">
+<w:styles xmlns:mc="http://schemas.openxmlformats.org/markup-compatibility/2006" xmlns:r="http://schemas.openxmlformats.org/officeDocument/2006/relationships" xmlns:w="http://schemas.openxmlformats.org/wordprocessingml/2006/main" xmlns:w14="http://schemas.microsoft.com/office/word/2010/wordml" xmlns:w15="http://schemas.microsoft.com/office/word/2012/wordml" xmlns:w16se="http://schemas.microsoft.com/office/word/2015/wordml/symex" mc:Ignorable="w14 w15 w16se">
   <w:docDefaults>
     <w:rPrDefault>
       <w:rPr>
@@ -1498,7 +1747,7 @@
       </w:pPr>
     </w:pPrDefault>
   </w:docDefaults>
-  <w:latentStyles w:defLockedState="0" w:defUIPriority="99" w:defSemiHidden="0" w:defUnhideWhenUsed="0" w:defQFormat="0" w:count="380">
+  <w:latentStyles w:defLockedState="0" w:defUIPriority="99" w:defSemiHidden="0" w:defUnhideWhenUsed="0" w:defQFormat="0" w:count="372">
     <w:lsdException w:name="Normal" w:uiPriority="0" w:qFormat="1"/>
     <w:lsdException w:name="heading 1" w:uiPriority="9" w:qFormat="1"/>
     <w:lsdException w:name="heading 2" w:semiHidden="1" w:uiPriority="9" w:unhideWhenUsed="1" w:qFormat="1"/>
@@ -2762,7 +3011,7 @@
 </file>
 
 <file path=customXml/itemProps1.xml><?xml version="1.0" encoding="utf-8"?>
-<ds:datastoreItem xmlns:ds="http://schemas.openxmlformats.org/officeDocument/2006/customXml" ds:itemID="{A0BFBD0B-C951-D246-A6F9-54B556F866B2}">
+<ds:datastoreItem xmlns:ds="http://schemas.openxmlformats.org/officeDocument/2006/customXml" ds:itemID="{232C5D9B-F1C3-4717-A4BB-D267FB50489D}">
   <ds:schemaRefs>
     <ds:schemaRef ds:uri="http://schemas.openxmlformats.org/officeDocument/2006/bibliography"/>
   </ds:schemaRefs>

</xml_diff>